<commit_message>
connecting backend to frontend
</commit_message>
<xml_diff>
--- a/Dokumentacja.docx
+++ b/Dokumentacja.docx
@@ -61,7 +61,12 @@
         <w:t xml:space="preserve">Taka aplikacja powinna umożliwiać </w:t>
       </w:r>
       <w:r>
-        <w:t>przechowywanie, modyfikację oraz podgląd danych dotyczących działania salonu samochodowego, na przykład spisu samochodów, pracowników, itp.</w:t>
+        <w:t>przech</w:t>
+      </w:r>
+      <w:bookmarkStart w:id="0" w:name="_GoBack"/>
+      <w:bookmarkEnd w:id="0"/>
+      <w:r>
+        <w:t>owywanie, modyfikację oraz podgląd danych dotyczących działania salonu samochodowego, na przykład spisu samochodów, pracowników, itp.</w:t>
       </w:r>
     </w:p>
     <w:p>
@@ -597,6 +602,7 @@
           <w:ilvl w:val="0"/>
           <w:numId w:val="5"/>
         </w:numPr>
+        <w:jc w:val="both"/>
         <w:rPr>
           <w:b/>
         </w:rPr>
@@ -642,6 +648,9 @@
       </w:r>
     </w:p>
     <w:p>
+      <w:pPr>
+        <w:jc w:val="both"/>
+      </w:pPr>
       <w:r>
         <w:t xml:space="preserve">Skrypt </w:t>
       </w:r>
@@ -927,6 +936,9 @@
       </w:r>
     </w:p>
     <w:p>
+      <w:pPr>
+        <w:jc w:val="both"/>
+      </w:pPr>
       <w:r>
         <w:t>Elementy po stronie serwera napisane zostały w języku PHP.</w:t>
       </w:r>
@@ -1010,6 +1022,7 @@
     </w:p>
     <w:p>
       <w:pPr>
+        <w:jc w:val="both"/>
         <w:rPr>
           <w:b/>
         </w:rPr>
@@ -1023,8 +1036,6 @@
       <w:r>
         <w:t>.</w:t>
       </w:r>
-      <w:bookmarkStart w:id="0" w:name="_GoBack"/>
-      <w:bookmarkEnd w:id="0"/>
     </w:p>
     <w:sectPr>
       <w:pgSz w:w="11906" w:h="16838"/>

</xml_diff>